<commit_message>
versi 1.1 penambahan pendahuluan pada setiap sub bab
</commit_message>
<xml_diff>
--- a/tugas rpl 2 bc.docx
+++ b/tugas rpl 2 bc.docx
@@ -1228,6 +1228,200 @@
         <w:t>Masalah</w:t>
       </w:r>
       <w:proofErr w:type="spellEnd"/>
+    </w:p>
+    <w:p>
+      <w:pPr>
+        <w:pStyle w:val="ListParagraph"/>
+        <w:rPr>
+          <w:rFonts w:ascii="Times New Roman" w:hAnsi="Times New Roman" w:cs="Times New Roman"/>
+          <w:b/>
+          <w:sz w:val="24"/>
+        </w:rPr>
+      </w:pPr>
+    </w:p>
+    <w:p>
+      <w:pPr>
+        <w:pStyle w:val="ListParagraph"/>
+        <w:rPr>
+          <w:rFonts w:ascii="Times New Roman" w:hAnsi="Times New Roman" w:cs="Times New Roman"/>
+          <w:sz w:val="24"/>
+        </w:rPr>
+      </w:pPr>
+      <w:r>
+        <w:rPr>
+          <w:rFonts w:ascii="Times New Roman" w:hAnsi="Times New Roman" w:cs="Times New Roman"/>
+          <w:b/>
+          <w:sz w:val="24"/>
+        </w:rPr>
+        <w:tab/>
+      </w:r>
+      <w:proofErr w:type="spellStart"/>
+      <w:r>
+        <w:rPr>
+          <w:rFonts w:ascii="Times New Roman" w:hAnsi="Times New Roman" w:cs="Times New Roman"/>
+          <w:sz w:val="24"/>
+        </w:rPr>
+        <w:t>Identifika</w:t>
+      </w:r>
+      <w:r>
+        <w:rPr>
+          <w:rFonts w:ascii="Times New Roman" w:hAnsi="Times New Roman" w:cs="Times New Roman"/>
+          <w:sz w:val="24"/>
+        </w:rPr>
+        <w:t>si</w:t>
+      </w:r>
+      <w:proofErr w:type="spellEnd"/>
+      <w:r>
+        <w:rPr>
+          <w:rFonts w:ascii="Times New Roman" w:hAnsi="Times New Roman" w:cs="Times New Roman"/>
+          <w:sz w:val="24"/>
+        </w:rPr>
+        <w:t xml:space="preserve"> </w:t>
+      </w:r>
+      <w:proofErr w:type="spellStart"/>
+      <w:r>
+        <w:rPr>
+          <w:rFonts w:ascii="Times New Roman" w:hAnsi="Times New Roman" w:cs="Times New Roman"/>
+          <w:sz w:val="24"/>
+        </w:rPr>
+        <w:t>masalah</w:t>
+      </w:r>
+      <w:proofErr w:type="spellEnd"/>
+      <w:r>
+        <w:rPr>
+          <w:rFonts w:ascii="Times New Roman" w:hAnsi="Times New Roman" w:cs="Times New Roman"/>
+          <w:sz w:val="24"/>
+        </w:rPr>
+        <w:t xml:space="preserve"> </w:t>
+      </w:r>
+      <w:proofErr w:type="spellStart"/>
+      <w:r>
+        <w:rPr>
+          <w:rFonts w:ascii="Times New Roman" w:hAnsi="Times New Roman" w:cs="Times New Roman"/>
+          <w:sz w:val="24"/>
+        </w:rPr>
+        <w:t>berisikan</w:t>
+      </w:r>
+      <w:proofErr w:type="spellEnd"/>
+      <w:r>
+        <w:rPr>
+          <w:rFonts w:ascii="Times New Roman" w:hAnsi="Times New Roman" w:cs="Times New Roman"/>
+          <w:sz w:val="24"/>
+        </w:rPr>
+        <w:t xml:space="preserve"> </w:t>
+      </w:r>
+      <w:proofErr w:type="spellStart"/>
+      <w:r>
+        <w:rPr>
+          <w:rFonts w:ascii="Times New Roman" w:hAnsi="Times New Roman" w:cs="Times New Roman"/>
+          <w:sz w:val="24"/>
+        </w:rPr>
+        <w:t>ketidaktersediaan</w:t>
+      </w:r>
+      <w:proofErr w:type="spellEnd"/>
+      <w:r>
+        <w:rPr>
+          <w:rFonts w:ascii="Times New Roman" w:hAnsi="Times New Roman" w:cs="Times New Roman"/>
+          <w:sz w:val="24"/>
+        </w:rPr>
+        <w:t xml:space="preserve"> </w:t>
+      </w:r>
+      <w:proofErr w:type="spellStart"/>
+      <w:r>
+        <w:rPr>
+          <w:rFonts w:ascii="Times New Roman" w:hAnsi="Times New Roman" w:cs="Times New Roman"/>
+          <w:sz w:val="24"/>
+        </w:rPr>
+        <w:t>fitur</w:t>
+      </w:r>
+      <w:proofErr w:type="spellEnd"/>
+      <w:r>
+        <w:rPr>
+          <w:rFonts w:ascii="Times New Roman" w:hAnsi="Times New Roman" w:cs="Times New Roman"/>
+          <w:sz w:val="24"/>
+        </w:rPr>
+        <w:t>/</w:t>
+      </w:r>
+      <w:proofErr w:type="spellStart"/>
+      <w:r>
+        <w:rPr>
+          <w:rFonts w:ascii="Times New Roman" w:hAnsi="Times New Roman" w:cs="Times New Roman"/>
+          <w:sz w:val="24"/>
+        </w:rPr>
+        <w:t>aplikasi</w:t>
+      </w:r>
+      <w:proofErr w:type="spellEnd"/>
+      <w:r>
+        <w:rPr>
+          <w:rFonts w:ascii="Times New Roman" w:hAnsi="Times New Roman" w:cs="Times New Roman"/>
+          <w:sz w:val="24"/>
+        </w:rPr>
+        <w:t xml:space="preserve"> </w:t>
+      </w:r>
+      <w:proofErr w:type="spellStart"/>
+      <w:r>
+        <w:rPr>
+          <w:rFonts w:ascii="Times New Roman" w:hAnsi="Times New Roman" w:cs="Times New Roman"/>
+          <w:sz w:val="24"/>
+        </w:rPr>
+        <w:t>berbasis</w:t>
+      </w:r>
+      <w:proofErr w:type="spellEnd"/>
+      <w:r>
+        <w:rPr>
+          <w:rFonts w:ascii="Times New Roman" w:hAnsi="Times New Roman" w:cs="Times New Roman"/>
+          <w:sz w:val="24"/>
+        </w:rPr>
+        <w:t xml:space="preserve"> mobile </w:t>
+      </w:r>
+      <w:proofErr w:type="spellStart"/>
+      <w:r>
+        <w:rPr>
+          <w:rFonts w:ascii="Times New Roman" w:hAnsi="Times New Roman" w:cs="Times New Roman"/>
+          <w:sz w:val="24"/>
+        </w:rPr>
+        <w:t>tentan</w:t>
+      </w:r>
+      <w:proofErr w:type="spellEnd"/>
+      <w:r>
+        <w:rPr>
+          <w:rFonts w:ascii="Times New Roman" w:hAnsi="Times New Roman" w:cs="Times New Roman"/>
+          <w:sz w:val="24"/>
+        </w:rPr>
+        <w:t xml:space="preserve"> </w:t>
+      </w:r>
+      <w:proofErr w:type="spellStart"/>
+      <w:r>
+        <w:rPr>
+          <w:rFonts w:ascii="Times New Roman" w:hAnsi="Times New Roman" w:cs="Times New Roman"/>
+          <w:sz w:val="24"/>
+        </w:rPr>
+        <w:t>olahraga</w:t>
+      </w:r>
+      <w:proofErr w:type="spellEnd"/>
+      <w:r>
+        <w:rPr>
+          <w:rFonts w:ascii="Times New Roman" w:hAnsi="Times New Roman" w:cs="Times New Roman"/>
+          <w:sz w:val="24"/>
+        </w:rPr>
+        <w:t xml:space="preserve"> </w:t>
+      </w:r>
+      <w:proofErr w:type="spellStart"/>
+      <w:r>
+        <w:rPr>
+          <w:rFonts w:ascii="Times New Roman" w:hAnsi="Times New Roman" w:cs="Times New Roman"/>
+          <w:sz w:val="24"/>
+        </w:rPr>
+        <w:t>bulutangkis</w:t>
+      </w:r>
+      <w:proofErr w:type="spellEnd"/>
+      <w:r>
+        <w:rPr>
+          <w:rFonts w:ascii="Times New Roman" w:hAnsi="Times New Roman" w:cs="Times New Roman"/>
+          <w:sz w:val="24"/>
+        </w:rPr>
+        <w:t>.</w:t>
+      </w:r>
     </w:p>
     <w:p>
       <w:pPr>
@@ -1670,29 +1864,13 @@
     </w:p>
     <w:p>
       <w:pPr>
-        <w:pStyle w:val="ListParagraph"/>
-        <w:rPr>
-          <w:rFonts w:ascii="Times New Roman" w:hAnsi="Times New Roman" w:cs="Times New Roman"/>
-        </w:rPr>
-      </w:pPr>
-    </w:p>
-    <w:p>
-      <w:pPr>
-        <w:rPr>
-          <w:rFonts w:ascii="Times New Roman" w:hAnsi="Times New Roman" w:cs="Times New Roman"/>
-        </w:rPr>
-      </w:pPr>
-    </w:p>
-    <w:p>
-      <w:pPr>
-        <w:rPr>
-          <w:rFonts w:ascii="Times New Roman" w:hAnsi="Times New Roman" w:cs="Times New Roman"/>
-        </w:rPr>
-      </w:pPr>
-    </w:p>
-    <w:p>
-      <w:pPr>
-        <w:pStyle w:val="ListParagraph"/>
+        <w:rPr>
+          <w:rFonts w:ascii="Times New Roman" w:hAnsi="Times New Roman" w:cs="Times New Roman"/>
+        </w:rPr>
+      </w:pPr>
+    </w:p>
+    <w:p>
+      <w:pPr>
         <w:rPr>
           <w:rFonts w:ascii="Times New Roman" w:hAnsi="Times New Roman" w:cs="Times New Roman"/>
         </w:rPr>
@@ -1722,7 +1900,6 @@
           <w:b/>
           <w:sz w:val="24"/>
         </w:rPr>
-        <w:lastRenderedPageBreak/>
         <w:t>BAB II</w:t>
       </w:r>
     </w:p>
@@ -1785,12 +1962,100 @@
       <w:pPr>
         <w:pStyle w:val="ListParagraph"/>
         <w:spacing w:line="360" w:lineRule="auto"/>
-        <w:jc w:val="center"/>
-        <w:rPr>
-          <w:rFonts w:ascii="Times New Roman" w:hAnsi="Times New Roman" w:cs="Times New Roman"/>
-          <w:sz w:val="24"/>
-        </w:rPr>
-      </w:pPr>
+        <w:rPr>
+          <w:rFonts w:ascii="Times New Roman" w:hAnsi="Times New Roman" w:cs="Times New Roman"/>
+          <w:sz w:val="24"/>
+        </w:rPr>
+      </w:pPr>
+      <w:r>
+        <w:rPr>
+          <w:rFonts w:ascii="Times New Roman" w:hAnsi="Times New Roman" w:cs="Times New Roman"/>
+          <w:sz w:val="24"/>
+        </w:rPr>
+        <w:tab/>
+        <w:t xml:space="preserve">Problem statement </w:t>
+      </w:r>
+      <w:proofErr w:type="spellStart"/>
+      <w:r>
+        <w:rPr>
+          <w:rFonts w:ascii="Times New Roman" w:hAnsi="Times New Roman" w:cs="Times New Roman"/>
+          <w:sz w:val="24"/>
+        </w:rPr>
+        <w:t>berisikan</w:t>
+      </w:r>
+      <w:proofErr w:type="spellEnd"/>
+      <w:r>
+        <w:rPr>
+          <w:rFonts w:ascii="Times New Roman" w:hAnsi="Times New Roman" w:cs="Times New Roman"/>
+          <w:sz w:val="24"/>
+        </w:rPr>
+        <w:t xml:space="preserve"> </w:t>
+      </w:r>
+      <w:proofErr w:type="spellStart"/>
+      <w:r>
+        <w:rPr>
+          <w:rFonts w:ascii="Times New Roman" w:hAnsi="Times New Roman" w:cs="Times New Roman"/>
+          <w:sz w:val="24"/>
+        </w:rPr>
+        <w:t>manfaat</w:t>
+      </w:r>
+      <w:proofErr w:type="spellEnd"/>
+      <w:r>
+        <w:rPr>
+          <w:rFonts w:ascii="Times New Roman" w:hAnsi="Times New Roman" w:cs="Times New Roman"/>
+          <w:sz w:val="24"/>
+        </w:rPr>
+        <w:t xml:space="preserve"> </w:t>
+      </w:r>
+      <w:proofErr w:type="spellStart"/>
+      <w:r>
+        <w:rPr>
+          <w:rFonts w:ascii="Times New Roman" w:hAnsi="Times New Roman" w:cs="Times New Roman"/>
+          <w:sz w:val="24"/>
+        </w:rPr>
+        <w:t>sistem</w:t>
+      </w:r>
+      <w:proofErr w:type="spellEnd"/>
+      <w:r>
+        <w:rPr>
+          <w:rFonts w:ascii="Times New Roman" w:hAnsi="Times New Roman" w:cs="Times New Roman"/>
+          <w:sz w:val="24"/>
+        </w:rPr>
+        <w:t xml:space="preserve"> </w:t>
+      </w:r>
+      <w:r>
+        <w:rPr>
+          <w:rFonts w:ascii="Times New Roman" w:hAnsi="Times New Roman" w:cs="Times New Roman"/>
+          <w:i/>
+          <w:sz w:val="24"/>
+        </w:rPr>
+        <w:t xml:space="preserve">e-Sport </w:t>
+      </w:r>
+      <w:bookmarkStart w:id="0" w:name="_GoBack"/>
+      <w:bookmarkEnd w:id="0"/>
+      <w:r>
+        <w:rPr>
+          <w:rFonts w:ascii="Times New Roman" w:hAnsi="Times New Roman" w:cs="Times New Roman"/>
+          <w:sz w:val="24"/>
+        </w:rPr>
+        <w:t xml:space="preserve">yang </w:t>
+      </w:r>
+      <w:proofErr w:type="spellStart"/>
+      <w:r>
+        <w:rPr>
+          <w:rFonts w:ascii="Times New Roman" w:hAnsi="Times New Roman" w:cs="Times New Roman"/>
+          <w:sz w:val="24"/>
+        </w:rPr>
+        <w:t>meliputi</w:t>
+      </w:r>
+      <w:proofErr w:type="spellEnd"/>
+      <w:r>
+        <w:rPr>
+          <w:rFonts w:ascii="Times New Roman" w:hAnsi="Times New Roman" w:cs="Times New Roman"/>
+          <w:sz w:val="24"/>
+        </w:rPr>
+        <w:t xml:space="preserve"> : </w:t>
+      </w:r>
     </w:p>
     <w:p>
       <w:pPr>
@@ -2420,13 +2685,6 @@
     </w:p>
     <w:p>
       <w:pPr>
-        <w:rPr>
-          <w:rFonts w:ascii="Times New Roman" w:hAnsi="Times New Roman" w:cs="Times New Roman"/>
-        </w:rPr>
-      </w:pPr>
-    </w:p>
-    <w:p>
-      <w:pPr>
         <w:pStyle w:val="ListParagraph"/>
         <w:jc w:val="center"/>
         <w:rPr>
@@ -2440,6 +2698,15 @@
         <w:jc w:val="center"/>
         <w:rPr>
           <w:rFonts w:ascii="Times New Roman" w:hAnsi="Times New Roman" w:cs="Times New Roman"/>
+        </w:rPr>
+      </w:pPr>
+    </w:p>
+    <w:p>
+      <w:pPr>
+        <w:pStyle w:val="ListParagraph"/>
+        <w:jc w:val="center"/>
+        <w:rPr>
+          <w:rFonts w:ascii="Times New Roman" w:hAnsi="Times New Roman" w:cs="Times New Roman"/>
           <w:b/>
         </w:rPr>
       </w:pPr>
@@ -2485,6 +2752,159 @@
           <w:sz w:val="24"/>
         </w:rPr>
         <w:t>III.1 Functional Requirement</w:t>
+      </w:r>
+    </w:p>
+    <w:p>
+      <w:pPr>
+        <w:pStyle w:val="ListParagraph"/>
+        <w:rPr>
+          <w:rFonts w:ascii="Times New Roman" w:hAnsi="Times New Roman" w:cs="Times New Roman"/>
+          <w:b/>
+          <w:sz w:val="24"/>
+        </w:rPr>
+      </w:pPr>
+    </w:p>
+    <w:p>
+      <w:pPr>
+        <w:pStyle w:val="ListParagraph"/>
+        <w:rPr>
+          <w:rFonts w:ascii="Times New Roman" w:hAnsi="Times New Roman" w:cs="Times New Roman"/>
+          <w:sz w:val="24"/>
+        </w:rPr>
+      </w:pPr>
+      <w:r>
+        <w:rPr>
+          <w:rFonts w:ascii="Times New Roman" w:hAnsi="Times New Roman" w:cs="Times New Roman"/>
+          <w:b/>
+          <w:sz w:val="24"/>
+        </w:rPr>
+        <w:tab/>
+      </w:r>
+      <w:r>
+        <w:rPr>
+          <w:rFonts w:ascii="Times New Roman" w:hAnsi="Times New Roman" w:cs="Times New Roman"/>
+          <w:sz w:val="24"/>
+        </w:rPr>
+        <w:t>F</w:t>
+      </w:r>
+      <w:r>
+        <w:rPr>
+          <w:rFonts w:ascii="Times New Roman" w:hAnsi="Times New Roman" w:cs="Times New Roman"/>
+          <w:sz w:val="24"/>
+        </w:rPr>
+        <w:t xml:space="preserve">unctional Requirement </w:t>
+      </w:r>
+      <w:proofErr w:type="spellStart"/>
+      <w:r>
+        <w:rPr>
+          <w:rFonts w:ascii="Times New Roman" w:hAnsi="Times New Roman" w:cs="Times New Roman"/>
+          <w:sz w:val="24"/>
+        </w:rPr>
+        <w:t>berisikan</w:t>
+      </w:r>
+      <w:proofErr w:type="spellEnd"/>
+      <w:r>
+        <w:rPr>
+          <w:rFonts w:ascii="Times New Roman" w:hAnsi="Times New Roman" w:cs="Times New Roman"/>
+          <w:sz w:val="24"/>
+        </w:rPr>
+        <w:t xml:space="preserve"> </w:t>
+      </w:r>
+      <w:proofErr w:type="spellStart"/>
+      <w:r>
+        <w:rPr>
+          <w:rFonts w:ascii="Times New Roman" w:hAnsi="Times New Roman" w:cs="Times New Roman"/>
+          <w:sz w:val="24"/>
+        </w:rPr>
+        <w:t>mekanisme</w:t>
+      </w:r>
+      <w:proofErr w:type="spellEnd"/>
+      <w:r>
+        <w:rPr>
+          <w:rFonts w:ascii="Times New Roman" w:hAnsi="Times New Roman" w:cs="Times New Roman"/>
+          <w:sz w:val="24"/>
+        </w:rPr>
+        <w:t xml:space="preserve"> </w:t>
+      </w:r>
+      <w:proofErr w:type="spellStart"/>
+      <w:r>
+        <w:rPr>
+          <w:rFonts w:ascii="Times New Roman" w:hAnsi="Times New Roman" w:cs="Times New Roman"/>
+          <w:sz w:val="24"/>
+        </w:rPr>
+        <w:t>dan</w:t>
+      </w:r>
+      <w:proofErr w:type="spellEnd"/>
+      <w:r>
+        <w:rPr>
+          <w:rFonts w:ascii="Times New Roman" w:hAnsi="Times New Roman" w:cs="Times New Roman"/>
+          <w:sz w:val="24"/>
+        </w:rPr>
+        <w:t xml:space="preserve"> </w:t>
+      </w:r>
+      <w:proofErr w:type="spellStart"/>
+      <w:r>
+        <w:rPr>
+          <w:rFonts w:ascii="Times New Roman" w:hAnsi="Times New Roman" w:cs="Times New Roman"/>
+          <w:sz w:val="24"/>
+        </w:rPr>
+        <w:t>fungsi</w:t>
+      </w:r>
+      <w:proofErr w:type="spellEnd"/>
+      <w:r>
+        <w:rPr>
+          <w:rFonts w:ascii="Times New Roman" w:hAnsi="Times New Roman" w:cs="Times New Roman"/>
+          <w:sz w:val="24"/>
+        </w:rPr>
+        <w:t xml:space="preserve"> </w:t>
+      </w:r>
+      <w:r>
+        <w:rPr>
+          <w:rFonts w:ascii="Times New Roman" w:hAnsi="Times New Roman" w:cs="Times New Roman"/>
+          <w:i/>
+          <w:sz w:val="24"/>
+        </w:rPr>
+        <w:t>e-</w:t>
+      </w:r>
+      <w:proofErr w:type="gramStart"/>
+      <w:r>
+        <w:rPr>
+          <w:rFonts w:ascii="Times New Roman" w:hAnsi="Times New Roman" w:cs="Times New Roman"/>
+          <w:i/>
+          <w:sz w:val="24"/>
+        </w:rPr>
+        <w:t xml:space="preserve">Sport </w:t>
+      </w:r>
+      <w:r>
+        <w:rPr>
+          <w:rFonts w:ascii="Times New Roman" w:hAnsi="Times New Roman" w:cs="Times New Roman"/>
+          <w:sz w:val="24"/>
+        </w:rPr>
+        <w:t xml:space="preserve"> yang</w:t>
+      </w:r>
+      <w:proofErr w:type="gramEnd"/>
+      <w:r>
+        <w:rPr>
+          <w:rFonts w:ascii="Times New Roman" w:hAnsi="Times New Roman" w:cs="Times New Roman"/>
+          <w:sz w:val="24"/>
+        </w:rPr>
+        <w:t xml:space="preserve"> </w:t>
+      </w:r>
+      <w:proofErr w:type="spellStart"/>
+      <w:r>
+        <w:rPr>
+          <w:rFonts w:ascii="Times New Roman" w:hAnsi="Times New Roman" w:cs="Times New Roman"/>
+          <w:sz w:val="24"/>
+        </w:rPr>
+        <w:t>meliputi</w:t>
+      </w:r>
+      <w:proofErr w:type="spellEnd"/>
+      <w:r>
+        <w:rPr>
+          <w:rFonts w:ascii="Times New Roman" w:hAnsi="Times New Roman" w:cs="Times New Roman"/>
+          <w:sz w:val="24"/>
+        </w:rPr>
+        <w:t xml:space="preserve"> : </w:t>
       </w:r>
     </w:p>
     <w:p>
@@ -4161,70 +4581,6 @@
     <w:p>
       <w:pPr>
         <w:pStyle w:val="ListParagraph"/>
-        <w:rPr>
-          <w:rFonts w:ascii="Times New Roman" w:hAnsi="Times New Roman" w:cs="Times New Roman"/>
-        </w:rPr>
-      </w:pPr>
-    </w:p>
-    <w:p>
-      <w:pPr>
-        <w:pStyle w:val="ListParagraph"/>
-        <w:rPr>
-          <w:rFonts w:ascii="Times New Roman" w:hAnsi="Times New Roman" w:cs="Times New Roman"/>
-        </w:rPr>
-      </w:pPr>
-    </w:p>
-    <w:p>
-      <w:pPr>
-        <w:pStyle w:val="ListParagraph"/>
-        <w:rPr>
-          <w:rFonts w:ascii="Times New Roman" w:hAnsi="Times New Roman" w:cs="Times New Roman"/>
-        </w:rPr>
-      </w:pPr>
-    </w:p>
-    <w:p>
-      <w:pPr>
-        <w:pStyle w:val="ListParagraph"/>
-        <w:rPr>
-          <w:rFonts w:ascii="Times New Roman" w:hAnsi="Times New Roman" w:cs="Times New Roman"/>
-        </w:rPr>
-      </w:pPr>
-    </w:p>
-    <w:p>
-      <w:pPr>
-        <w:pStyle w:val="ListParagraph"/>
-        <w:rPr>
-          <w:rFonts w:ascii="Times New Roman" w:hAnsi="Times New Roman" w:cs="Times New Roman"/>
-        </w:rPr>
-      </w:pPr>
-    </w:p>
-    <w:p>
-      <w:pPr>
-        <w:pStyle w:val="ListParagraph"/>
-        <w:rPr>
-          <w:rFonts w:ascii="Times New Roman" w:hAnsi="Times New Roman" w:cs="Times New Roman"/>
-        </w:rPr>
-      </w:pPr>
-    </w:p>
-    <w:p>
-      <w:pPr>
-        <w:pStyle w:val="ListParagraph"/>
-        <w:rPr>
-          <w:rFonts w:ascii="Times New Roman" w:hAnsi="Times New Roman" w:cs="Times New Roman"/>
-        </w:rPr>
-      </w:pPr>
-    </w:p>
-    <w:p>
-      <w:pPr>
-        <w:pStyle w:val="ListParagraph"/>
-        <w:rPr>
-          <w:rFonts w:ascii="Times New Roman" w:hAnsi="Times New Roman" w:cs="Times New Roman"/>
-        </w:rPr>
-      </w:pPr>
-    </w:p>
-    <w:p>
-      <w:pPr>
-        <w:pStyle w:val="ListParagraph"/>
         <w:jc w:val="center"/>
         <w:rPr>
           <w:rFonts w:ascii="Times New Roman" w:hAnsi="Times New Roman" w:cs="Times New Roman"/>
@@ -4238,6 +4594,7 @@
           <w:b/>
           <w:sz w:val="24"/>
         </w:rPr>
+        <w:lastRenderedPageBreak/>
         <w:t>BAB V</w:t>
       </w:r>
     </w:p>
@@ -4878,12 +5235,7 @@
       </w:r>
       <w:proofErr w:type="spellStart"/>
       <w:r>
-        <w:t>lang</w:t>
-      </w:r>
-      <w:bookmarkStart w:id="0" w:name="_GoBack"/>
-      <w:bookmarkEnd w:id="0"/>
-      <w:r>
-        <w:t>sung</w:t>
+        <w:t>langsung</w:t>
       </w:r>
       <w:proofErr w:type="spellEnd"/>
       <w:r>
@@ -5757,6 +6109,16 @@
       <w:r>
         <w:t xml:space="preserve">. </w:t>
       </w:r>
+    </w:p>
+    <w:p>
+      <w:pPr>
+        <w:pStyle w:val="NormalWeb"/>
+        <w:ind w:left="720" w:firstLine="720"/>
+        <w:jc w:val="both"/>
+        <w:rPr>
+          <w:noProof/>
+        </w:rPr>
+      </w:pPr>
     </w:p>
     <w:p>
       <w:pPr>
@@ -5836,7 +6198,6 @@
         <w:rPr>
           <w:rFonts w:ascii="Times New Roman" w:hAnsi="Times New Roman" w:cs="Times New Roman"/>
         </w:rPr>
-        <w:lastRenderedPageBreak/>
         <w:tab/>
       </w:r>
     </w:p>

</xml_diff>